<commit_message>
notes on heteroscedasticity added to transcript
</commit_message>
<xml_diff>
--- a/presentation/pres_transcript.docx
+++ b/presentation/pres_transcript.docx
@@ -463,8 +463,6 @@
       <w:r>
         <w:t>.</w:t>
       </w:r>
-      <w:bookmarkStart w:id="0" w:name="_GoBack"/>
-      <w:bookmarkEnd w:id="0"/>
     </w:p>
     <w:p>
       <w:pPr>
@@ -568,6 +566,16 @@
       <w:r>
         <w:t>Bollinger Bands are a highly popular technique. Many traders believe the closer the prices move to the upper band, the more overbought the market, and the closer the prices move to the lower band, the more oversold the market.</w:t>
       </w:r>
+    </w:p>
+    <w:p>
+      <w:pPr>
+        <w:jc w:val="both"/>
+      </w:pPr>
+      <w:r>
+        <w:t>A time series is homoscedastic when the variance of the error term (random variable, noise) is constant. Heteroscedastic models don’t assume this.</w:t>
+      </w:r>
+      <w:bookmarkStart w:id="0" w:name="_GoBack"/>
+      <w:bookmarkEnd w:id="0"/>
     </w:p>
     <w:p>
       <w:pPr>

</xml_diff>

<commit_message>
presentation done, transcript updated with notes on metrics, tech stack used
</commit_message>
<xml_diff>
--- a/presentation/pres_transcript.docx
+++ b/presentation/pres_transcript.docx
@@ -12,11 +12,6 @@
     </w:p>
     <w:p>
       <w:pPr>
-        <w:jc w:val="both"/>
-      </w:pPr>
-    </w:p>
-    <w:p>
-      <w:pPr>
         <w:pBdr>
           <w:bottom w:val="single" w:sz="12" w:space="1" w:color="auto"/>
         </w:pBdr>
@@ -117,16 +112,40 @@
         <w:t xml:space="preserve"> </w:t>
       </w:r>
       <w:r>
-        <w:t>We want to build a diverse portfolio based on robust trading logic and strategies.</w:t>
-      </w:r>
-      <w:r>
-        <w:t xml:space="preserve"> We want to trust our computers to trade autonomously.</w:t>
+        <w:t xml:space="preserve">The goal is </w:t>
+      </w:r>
+      <w:r>
+        <w:t>to build diverse portfolio</w:t>
+      </w:r>
+      <w:r>
+        <w:t>s</w:t>
+      </w:r>
+      <w:r>
+        <w:t xml:space="preserve"> based on robust trading logic and strategies.</w:t>
+      </w:r>
+      <w:r>
+        <w:t xml:space="preserve"> We </w:t>
+      </w:r>
+      <w:r>
+        <w:t xml:space="preserve">also </w:t>
+      </w:r>
+      <w:r>
+        <w:t>want to trust our computers to trade autonomously</w:t>
+      </w:r>
+      <w:r>
+        <w:t xml:space="preserve"> for us</w:t>
+      </w:r>
+      <w:r>
+        <w:t>.</w:t>
       </w:r>
       <w:r>
         <w:t xml:space="preserve"> </w:t>
       </w:r>
       <w:r>
-        <w:t xml:space="preserve">We want to take decisions not founded in chance. We want to make money with as little risk involved as possible. </w:t>
+        <w:t>The bottom line is we</w:t>
+      </w:r>
+      <w:r>
+        <w:t xml:space="preserve"> want to take decisions not founded in chance. We want to make money with as little risk involved as possible. </w:t>
       </w:r>
     </w:p>
     <w:p>
@@ -143,7 +162,13 @@
         <w:t xml:space="preserve"> and s</w:t>
       </w:r>
       <w:r>
-        <w:t xml:space="preserve">ince prices only react to new information </w:t>
+        <w:t xml:space="preserve">ince </w:t>
+      </w:r>
+      <w:r>
+        <w:t xml:space="preserve">stock </w:t>
+      </w:r>
+      <w:r>
+        <w:t xml:space="preserve">prices only react to new information </w:t>
       </w:r>
       <w:r>
         <w:t xml:space="preserve">which </w:t>
@@ -155,7 +180,13 @@
         <w:t>.</w:t>
       </w:r>
       <w:r>
-        <w:t xml:space="preserve"> Literature is mixed on the EMH however, with multiple studies showcasing that markets are not perfectly efficient</w:t>
+        <w:t xml:space="preserve"> Literature is mixed on the </w:t>
+      </w:r>
+      <w:r>
+        <w:t>efficiency of the market</w:t>
+      </w:r>
+      <w:r>
+        <w:t xml:space="preserve"> however, with multiple studies showcasing that markets are not perfectly efficient</w:t>
       </w:r>
       <w:r>
         <w:t>.</w:t>
@@ -227,6 +258,12 @@
       <w:r>
         <w:t>and so on.</w:t>
       </w:r>
+      <w:r>
+        <w:t xml:space="preserve"> In fact, several studies show lower error values for neural networks than ARIMA models</w:t>
+      </w:r>
+      <w:r>
+        <w:t xml:space="preserve"> in predicting stock prices.</w:t>
+      </w:r>
     </w:p>
     <w:p>
       <w:pPr>
@@ -374,7 +411,19 @@
         <w:jc w:val="both"/>
       </w:pPr>
       <w:r>
-        <w:t>Why we chose LSTMs</w:t>
+        <w:t xml:space="preserve">Why </w:t>
+      </w:r>
+      <w:r>
+        <w:t xml:space="preserve">did </w:t>
+      </w:r>
+      <w:r>
+        <w:t>we cho</w:t>
+      </w:r>
+      <w:r>
+        <w:t>o</w:t>
+      </w:r>
+      <w:r>
+        <w:t>se LSTMs</w:t>
       </w:r>
       <w:r>
         <w:t>?</w:t>
@@ -386,7 +435,61 @@
         <w:t xml:space="preserve"> are a type of artificial Recurrent Neural Network architecture</w:t>
       </w:r>
       <w:r>
-        <w:t xml:space="preserve"> and was chosen for the model because they have feedback connections, unlike the standard fully connected feedforward nets. This attribute makes them perfectly suited to deal with time series, which our data are.</w:t>
+        <w:t xml:space="preserve"> and was chosen for the model because </w:t>
+      </w:r>
+      <w:r>
+        <w:t>of their</w:t>
+      </w:r>
+      <w:r>
+        <w:t xml:space="preserve"> feedback connections, unlike the standard fully connected feedforward nets</w:t>
+      </w:r>
+      <w:r>
+        <w:t>, this allows them to keep track of long-term dependencies in the input time series</w:t>
+      </w:r>
+      <w:r>
+        <w:t xml:space="preserve">. This </w:t>
+      </w:r>
+      <w:r>
+        <w:t>characteristic</w:t>
+      </w:r>
+      <w:r>
+        <w:t xml:space="preserve"> makes them perfectly suited to deal with time series.</w:t>
+      </w:r>
+      <w:r>
+        <w:t xml:space="preserve"> </w:t>
+      </w:r>
+      <w:r>
+        <w:t xml:space="preserve">The network is trained </w:t>
+      </w:r>
+      <w:r>
+        <w:t xml:space="preserve">and tested </w:t>
+      </w:r>
+      <w:r>
+        <w:t xml:space="preserve">using Root Mean Square Error </w:t>
+      </w:r>
+      <w:r>
+        <w:t xml:space="preserve">as its loss </w:t>
+      </w:r>
+      <w:r>
+        <w:t>function and</w:t>
+      </w:r>
+      <w:r>
+        <w:t xml:space="preserve"> optimized using the Adam</w:t>
+      </w:r>
+      <w:r>
+        <w:t xml:space="preserve"> optimisation</w:t>
+      </w:r>
+      <w:r>
+        <w:t xml:space="preserve"> algorithm. We chose Adam for its popularity.</w:t>
+      </w:r>
+      <w:r>
+        <w:t xml:space="preserve"> The model will then be compared with an ARIMA model, using MSE</w:t>
+      </w:r>
+      <w:r>
+        <w:t>.</w:t>
+      </w:r>
+      <w:r>
+        <w:t xml:space="preserve"> Hyperparameters will be tuned through manual search at first, hopefully we’ll have time to implement a better tuning method.</w:t>
       </w:r>
     </w:p>
     <w:p>
@@ -423,7 +526,13 @@
         <w:t>several</w:t>
       </w:r>
       <w:r>
-        <w:t xml:space="preserve"> stocks from the New York Stock Exchange (NYSE). </w:t>
+        <w:t xml:space="preserve"> stocks from the New York Stock Exchange (NYSE)</w:t>
+      </w:r>
+      <w:r>
+        <w:t xml:space="preserve"> for the trading year 2018</w:t>
+      </w:r>
+      <w:r>
+        <w:t xml:space="preserve">. </w:t>
       </w:r>
       <w:r>
         <w:t xml:space="preserve">We </w:t>
@@ -432,7 +541,13 @@
         <w:t>take</w:t>
       </w:r>
       <w:r>
-        <w:t xml:space="preserve"> their open, high, low, close and volume values and construct rolling averages for the closing price with a standard window size of 14 days.</w:t>
+        <w:t xml:space="preserve"> their</w:t>
+      </w:r>
+      <w:r>
+        <w:t xml:space="preserve"> daily</w:t>
+      </w:r>
+      <w:r>
+        <w:t xml:space="preserve"> open, high, low, close and volume values and construct rolling averages for the closing price with a standard window size of 14 days.</w:t>
       </w:r>
     </w:p>
     <w:p>
@@ -469,7 +584,30 @@
         <w:jc w:val="both"/>
       </w:pPr>
       <w:r>
-        <w:t>The model would then predict future closing prices based on its training and testing.</w:t>
+        <w:t>The model would then</w:t>
+      </w:r>
+      <w:r>
+        <w:t xml:space="preserve"> </w:t>
+      </w:r>
+      <w:r>
+        <w:t>predict future closing prices based on its training and testing</w:t>
+      </w:r>
+      <w:r>
+        <w:t xml:space="preserve"> and </w:t>
+      </w:r>
+      <w:r>
+        <w:t>(hopefully</w:t>
+      </w:r>
+      <w:r>
+        <w:t xml:space="preserve">) </w:t>
+      </w:r>
+      <w:bookmarkStart w:id="0" w:name="_GoBack"/>
+      <w:bookmarkEnd w:id="0"/>
+      <w:r>
+        <w:t>outperform the ARIMA model</w:t>
+      </w:r>
+      <w:r>
+        <w:t>.</w:t>
       </w:r>
     </w:p>
     <w:p>
@@ -512,16 +650,6 @@
     </w:p>
     <w:p>
       <w:pPr>
-        <w:jc w:val="both"/>
-      </w:pPr>
-    </w:p>
-    <w:p>
-      <w:pPr>
-        <w:jc w:val="both"/>
-      </w:pPr>
-    </w:p>
-    <w:p>
-      <w:pPr>
         <w:pBdr>
           <w:bottom w:val="single" w:sz="12" w:space="1" w:color="auto"/>
         </w:pBdr>
@@ -574,13 +702,29 @@
       <w:r>
         <w:t>A time series is homoscedastic when the variance of the error term (random variable, noise) is constant. Heteroscedastic models don’t assume this.</w:t>
       </w:r>
-      <w:bookmarkStart w:id="0" w:name="_GoBack"/>
-      <w:bookmarkEnd w:id="0"/>
-    </w:p>
-    <w:p>
-      <w:pPr>
-        <w:jc w:val="both"/>
-      </w:pPr>
+    </w:p>
+    <w:p>
+      <w:pPr>
+        <w:jc w:val="both"/>
+      </w:pPr>
+      <w:r>
+        <w:lastRenderedPageBreak/>
+        <w:t>Keras API, TensorFlow Backend, numpy, pandas, sklearn</w:t>
+      </w:r>
+    </w:p>
+    <w:p>
+      <w:pPr>
+        <w:jc w:val="both"/>
+      </w:pPr>
+      <w:r>
+        <w:t>Error metrics: RMSE, MSE</w:t>
+      </w:r>
+      <w:r>
+        <w:t xml:space="preserve"> Misc. Features</w:t>
+      </w:r>
+      <w:r>
+        <w:t>: Directional Movement index, Relative Strength</w:t>
+      </w:r>
     </w:p>
     <w:sectPr>
       <w:pgSz w:w="11906" w:h="16838"/>

</xml_diff>